<commit_message>
cleaned repo, added 3/5 NS derivatives
</commit_message>
<xml_diff>
--- a/Docs/Производные Навье-Стокс.docx
+++ b/Docs/Производные Навье-Стокс.docx
@@ -8005,25 +8005,7 @@
                           <w:szCs w:val="18"/>
                           <w:lang w:val="en-US"/>
                         </w:rPr>
-                        <m:t>i</m:t>
-                      </m:r>
-                      <m:r>
-                        <w:rPr>
-                          <w:rFonts w:ascii="Cambria Math" w:eastAsiaTheme="minorEastAsia" w:hAnsi="Cambria Math"/>
-                          <w:sz w:val="18"/>
-                          <w:szCs w:val="18"/>
-                          <w:lang w:val="en-US"/>
-                        </w:rPr>
-                        <m:t>+</m:t>
-                      </m:r>
-                      <m:r>
-                        <w:rPr>
-                          <w:rFonts w:ascii="Cambria Math" w:eastAsiaTheme="minorEastAsia" w:hAnsi="Cambria Math"/>
-                          <w:sz w:val="18"/>
-                          <w:szCs w:val="18"/>
-                          <w:lang w:val="en-US"/>
-                        </w:rPr>
-                        <m:t>1,j</m:t>
+                        <m:t>i+1,j</m:t>
                       </m:r>
                     </m:sub>
                   </m:sSub>
@@ -15149,6 +15131,1636 @@
               </m:d>
             </m:e>
           </m:nary>
+        </m:oMath>
+      </m:oMathPara>
+    </w:p>
+    <w:p>
+      <w:pPr>
+        <w:rPr>
+          <w:iCs/>
+        </w:rPr>
+      </w:pPr>
+      <w:r>
+        <w:rPr>
+          <w:iCs/>
+        </w:rPr>
+        <w:t>Теперь перейдем к определению частных производных по значению поля. Начнем с определение производных по давлению, так как по этим производные является самые простые с по сравнению с остальными производными, которые необходимо определить</w:t>
+      </w:r>
+    </w:p>
+    <w:p>
+      <w:pPr>
+        <w:rPr>
+          <w:bCs/>
+          <w:i/>
+        </w:rPr>
+      </w:pPr>
+      <w:r>
+        <w:rPr>
+          <w:bCs/>
+          <w:i/>
+        </w:rPr>
+        <w:t>(</w:t>
+      </w:r>
+      <w:r>
+        <w:rPr>
+          <w:bCs/>
+          <w:i/>
+        </w:rPr>
+        <w:fldChar w:fldCharType="begin"/>
+      </w:r>
+      <w:r>
+        <w:rPr>
+          <w:bCs/>
+          <w:i/>
+        </w:rPr>
+        <w:instrText xml:space="preserve"> SEQ ( \* ARABIC </w:instrText>
+      </w:r>
+      <w:r>
+        <w:rPr>
+          <w:bCs/>
+          <w:i/>
+        </w:rPr>
+        <w:fldChar w:fldCharType="separate"/>
+      </w:r>
+      <w:r>
+        <w:rPr>
+          <w:bCs/>
+          <w:i/>
+        </w:rPr>
+        <w:t>27</w:t>
+      </w:r>
+      <w:r>
+        <w:fldChar w:fldCharType="end"/>
+      </w:r>
+      <w:r>
+        <w:rPr>
+          <w:bCs/>
+          <w:i/>
+        </w:rPr>
+        <w:t>)</w:t>
+      </w:r>
+    </w:p>
+    <w:p>
+      <w:pPr>
+        <w:rPr>
+          <w:iCs/>
+        </w:rPr>
+      </w:pPr>
+      <m:oMathPara>
+        <m:oMath>
+          <m:nary>
+            <m:naryPr>
+              <m:chr m:val="∑"/>
+              <m:limLoc m:val="undOvr"/>
+              <m:subHide m:val="1"/>
+              <m:supHide m:val="1"/>
+              <m:ctrlPr>
+                <w:rPr>
+                  <w:rFonts w:ascii="Cambria Math" w:hAnsi="Cambria Math"/>
+                  <w:i/>
+                  <w:lang w:val="en-US"/>
+                </w:rPr>
+              </m:ctrlPr>
+            </m:naryPr>
+            <m:sub/>
+            <m:sup/>
+            <m:e>
+              <m:nary>
+                <m:naryPr>
+                  <m:chr m:val="∑"/>
+                  <m:limLoc m:val="undOvr"/>
+                  <m:subHide m:val="1"/>
+                  <m:supHide m:val="1"/>
+                  <m:ctrlPr>
+                    <w:rPr>
+                      <w:rFonts w:ascii="Cambria Math" w:hAnsi="Cambria Math"/>
+                      <w:i/>
+                      <w:lang w:val="en-US"/>
+                    </w:rPr>
+                  </m:ctrlPr>
+                </m:naryPr>
+                <m:sub/>
+                <m:sup/>
+                <m:e>
+                  <m:d>
+                    <m:dPr>
+                      <m:ctrlPr>
+                        <w:rPr>
+                          <w:rFonts w:ascii="Cambria Math" w:hAnsi="Cambria Math"/>
+                          <w:i/>
+                          <w:lang w:val="en-US"/>
+                        </w:rPr>
+                      </m:ctrlPr>
+                    </m:dPr>
+                    <m:e>
+                      <m:sSubSup>
+                        <m:sSubSupPr>
+                          <m:ctrlPr>
+                            <w:rPr>
+                              <w:rFonts w:ascii="Cambria Math" w:hAnsi="Cambria Math"/>
+                              <w:i/>
+                              <w:lang w:val="en-US"/>
+                            </w:rPr>
+                          </m:ctrlPr>
+                        </m:sSubSupPr>
+                        <m:e>
+                          <m:r>
+                            <w:rPr>
+                              <w:rFonts w:ascii="Cambria Math" w:hAnsi="Cambria Math"/>
+                              <w:lang w:val="en-US"/>
+                            </w:rPr>
+                            <m:t>Q</m:t>
+                          </m:r>
+                        </m:e>
+                        <m:sub>
+                          <m:r>
+                            <w:rPr>
+                              <w:rFonts w:ascii="Cambria Math" w:hAnsi="Cambria Math"/>
+                              <w:lang w:val="en-US"/>
+                            </w:rPr>
+                            <m:t>x</m:t>
+                          </m:r>
+                        </m:sub>
+                        <m:sup>
+                          <m:r>
+                            <w:rPr>
+                              <w:rFonts w:ascii="Cambria Math" w:hAnsi="Cambria Math"/>
+                              <w:lang w:val="en-US"/>
+                            </w:rPr>
+                            <m:t>i1,j1</m:t>
+                          </m:r>
+                        </m:sup>
+                      </m:sSubSup>
+                      <m:f>
+                        <m:fPr>
+                          <m:ctrlPr>
+                            <w:rPr>
+                              <w:rFonts w:ascii="Cambria Math" w:hAnsi="Cambria Math"/>
+                              <w:i/>
+                              <w:lang w:val="en-US"/>
+                            </w:rPr>
+                          </m:ctrlPr>
+                        </m:fPr>
+                        <m:num>
+                          <m:r>
+                            <w:rPr>
+                              <w:rFonts w:ascii="Cambria Math" w:hAnsi="Cambria Math"/>
+                              <w:lang w:val="en-US"/>
+                            </w:rPr>
+                            <m:t>∂</m:t>
+                          </m:r>
+                          <m:sSubSup>
+                            <m:sSubSupPr>
+                              <m:ctrlPr>
+                                <w:rPr>
+                                  <w:rFonts w:ascii="Cambria Math" w:hAnsi="Cambria Math"/>
+                                  <w:i/>
+                                  <w:lang w:val="en-US"/>
+                                </w:rPr>
+                              </m:ctrlPr>
+                            </m:sSubSupPr>
+                            <m:e>
+                              <m:r>
+                                <w:rPr>
+                                  <w:rFonts w:ascii="Cambria Math" w:hAnsi="Cambria Math"/>
+                                  <w:lang w:val="en-US"/>
+                                </w:rPr>
+                                <m:t>Q</m:t>
+                              </m:r>
+                            </m:e>
+                            <m:sub>
+                              <m:r>
+                                <w:rPr>
+                                  <w:rFonts w:ascii="Cambria Math" w:hAnsi="Cambria Math"/>
+                                  <w:lang w:val="en-US"/>
+                                </w:rPr>
+                                <m:t>x</m:t>
+                              </m:r>
+                            </m:sub>
+                            <m:sup>
+                              <m:r>
+                                <w:rPr>
+                                  <w:rFonts w:ascii="Cambria Math" w:hAnsi="Cambria Math"/>
+                                  <w:lang w:val="en-US"/>
+                                </w:rPr>
+                                <m:t>i1,j1</m:t>
+                              </m:r>
+                            </m:sup>
+                          </m:sSubSup>
+                        </m:num>
+                        <m:den>
+                          <m:r>
+                            <w:rPr>
+                              <w:rFonts w:ascii="Cambria Math" w:hAnsi="Cambria Math"/>
+                              <w:lang w:val="en-US"/>
+                            </w:rPr>
+                            <m:t>∂</m:t>
+                          </m:r>
+                          <m:sSup>
+                            <m:sSupPr>
+                              <m:ctrlPr>
+                                <w:rPr>
+                                  <w:rFonts w:ascii="Cambria Math" w:hAnsi="Cambria Math"/>
+                                  <w:i/>
+                                  <w:lang w:val="en-US"/>
+                                </w:rPr>
+                              </m:ctrlPr>
+                            </m:sSupPr>
+                            <m:e>
+                              <m:r>
+                                <w:rPr>
+                                  <w:rFonts w:ascii="Cambria Math" w:hAnsi="Cambria Math"/>
+                                  <w:lang w:val="en-US"/>
+                                </w:rPr>
+                                <m:t>P</m:t>
+                              </m:r>
+                            </m:e>
+                            <m:sup>
+                              <m:r>
+                                <w:rPr>
+                                  <w:rFonts w:ascii="Cambria Math" w:hAnsi="Cambria Math"/>
+                                  <w:lang w:val="en-US"/>
+                                </w:rPr>
+                                <m:t>i,j</m:t>
+                              </m:r>
+                            </m:sup>
+                          </m:sSup>
+                        </m:den>
+                      </m:f>
+                      <m:r>
+                        <w:rPr>
+                          <w:rFonts w:ascii="Cambria Math" w:hAnsi="Cambria Math"/>
+                          <w:lang w:val="en-US"/>
+                        </w:rPr>
+                        <m:t>+</m:t>
+                      </m:r>
+                      <m:sSubSup>
+                        <m:sSubSupPr>
+                          <m:ctrlPr>
+                            <w:rPr>
+                              <w:rFonts w:ascii="Cambria Math" w:hAnsi="Cambria Math"/>
+                              <w:i/>
+                              <w:lang w:val="en-US"/>
+                            </w:rPr>
+                          </m:ctrlPr>
+                        </m:sSubSupPr>
+                        <m:e>
+                          <m:r>
+                            <w:rPr>
+                              <w:rFonts w:ascii="Cambria Math" w:hAnsi="Cambria Math"/>
+                              <w:lang w:val="en-US"/>
+                            </w:rPr>
+                            <m:t>Q</m:t>
+                          </m:r>
+                        </m:e>
+                        <m:sub>
+                          <m:r>
+                            <w:rPr>
+                              <w:rFonts w:ascii="Cambria Math" w:hAnsi="Cambria Math"/>
+                              <w:lang w:val="en-US"/>
+                            </w:rPr>
+                            <m:t>y</m:t>
+                          </m:r>
+                        </m:sub>
+                        <m:sup>
+                          <m:r>
+                            <w:rPr>
+                              <w:rFonts w:ascii="Cambria Math" w:hAnsi="Cambria Math"/>
+                              <w:lang w:val="en-US"/>
+                            </w:rPr>
+                            <m:t>i1,j1</m:t>
+                          </m:r>
+                        </m:sup>
+                      </m:sSubSup>
+                      <m:f>
+                        <m:fPr>
+                          <m:ctrlPr>
+                            <w:rPr>
+                              <w:rFonts w:ascii="Cambria Math" w:hAnsi="Cambria Math"/>
+                              <w:i/>
+                              <w:lang w:val="en-US"/>
+                            </w:rPr>
+                          </m:ctrlPr>
+                        </m:fPr>
+                        <m:num>
+                          <m:r>
+                            <w:rPr>
+                              <w:rFonts w:ascii="Cambria Math" w:hAnsi="Cambria Math"/>
+                              <w:lang w:val="en-US"/>
+                            </w:rPr>
+                            <m:t>∂</m:t>
+                          </m:r>
+                          <m:sSubSup>
+                            <m:sSubSupPr>
+                              <m:ctrlPr>
+                                <w:rPr>
+                                  <w:rFonts w:ascii="Cambria Math" w:hAnsi="Cambria Math"/>
+                                  <w:i/>
+                                  <w:lang w:val="en-US"/>
+                                </w:rPr>
+                              </m:ctrlPr>
+                            </m:sSubSupPr>
+                            <m:e>
+                              <m:r>
+                                <w:rPr>
+                                  <w:rFonts w:ascii="Cambria Math" w:hAnsi="Cambria Math"/>
+                                  <w:lang w:val="en-US"/>
+                                </w:rPr>
+                                <m:t>Q</m:t>
+                              </m:r>
+                            </m:e>
+                            <m:sub>
+                              <m:r>
+                                <w:rPr>
+                                  <w:rFonts w:ascii="Cambria Math" w:hAnsi="Cambria Math"/>
+                                  <w:lang w:val="en-US"/>
+                                </w:rPr>
+                                <m:t>y</m:t>
+                              </m:r>
+                            </m:sub>
+                            <m:sup>
+                              <m:r>
+                                <w:rPr>
+                                  <w:rFonts w:ascii="Cambria Math" w:hAnsi="Cambria Math"/>
+                                  <w:lang w:val="en-US"/>
+                                </w:rPr>
+                                <m:t>i1,j1</m:t>
+                              </m:r>
+                            </m:sup>
+                          </m:sSubSup>
+                        </m:num>
+                        <m:den>
+                          <m:r>
+                            <w:rPr>
+                              <w:rFonts w:ascii="Cambria Math" w:hAnsi="Cambria Math"/>
+                              <w:lang w:val="en-US"/>
+                            </w:rPr>
+                            <m:t>∂</m:t>
+                          </m:r>
+                          <m:sSup>
+                            <m:sSupPr>
+                              <m:ctrlPr>
+                                <w:rPr>
+                                  <w:rFonts w:ascii="Cambria Math" w:hAnsi="Cambria Math"/>
+                                  <w:i/>
+                                  <w:lang w:val="en-US"/>
+                                </w:rPr>
+                              </m:ctrlPr>
+                            </m:sSupPr>
+                            <m:e>
+                              <m:r>
+                                <w:rPr>
+                                  <w:rFonts w:ascii="Cambria Math" w:hAnsi="Cambria Math"/>
+                                  <w:lang w:val="en-US"/>
+                                </w:rPr>
+                                <m:t>P</m:t>
+                              </m:r>
+                            </m:e>
+                            <m:sup>
+                              <m:r>
+                                <w:rPr>
+                                  <w:rFonts w:ascii="Cambria Math" w:hAnsi="Cambria Math"/>
+                                  <w:lang w:val="en-US"/>
+                                </w:rPr>
+                                <m:t>i,j</m:t>
+                              </m:r>
+                            </m:sup>
+                          </m:sSup>
+                        </m:den>
+                      </m:f>
+                    </m:e>
+                  </m:d>
+                </m:e>
+              </m:nary>
+            </m:e>
+          </m:nary>
+          <m:r>
+            <w:rPr>
+              <w:rFonts w:ascii="Cambria Math" w:hAnsi="Cambria Math"/>
+              <w:lang w:val="en-US"/>
+            </w:rPr>
+            <m:t>=</m:t>
+          </m:r>
+          <m:nary>
+            <m:naryPr>
+              <m:chr m:val="∑"/>
+              <m:limLoc m:val="subSup"/>
+              <m:supHide m:val="1"/>
+              <m:ctrlPr>
+                <w:rPr>
+                  <w:rFonts w:ascii="Cambria Math" w:hAnsi="Cambria Math"/>
+                  <w:i/>
+                  <w:lang w:val="en-US"/>
+                </w:rPr>
+              </m:ctrlPr>
+            </m:naryPr>
+            <m:sub>
+              <m:r>
+                <w:rPr>
+                  <w:rFonts w:ascii="Cambria Math" w:hAnsi="Cambria Math"/>
+                  <w:lang w:val="en-US"/>
+                </w:rPr>
+                <m:t>j</m:t>
+              </m:r>
+            </m:sub>
+            <m:sup/>
+            <m:e>
+              <m:f>
+                <m:fPr>
+                  <m:ctrlPr>
+                    <w:rPr>
+                      <w:rFonts w:ascii="Cambria Math" w:hAnsi="Cambria Math"/>
+                      <w:i/>
+                      <w:lang w:val="en-US"/>
+                    </w:rPr>
+                  </m:ctrlPr>
+                </m:fPr>
+                <m:num>
+                  <m:sSubSup>
+                    <m:sSubSupPr>
+                      <m:ctrlPr>
+                        <w:rPr>
+                          <w:rFonts w:ascii="Cambria Math" w:hAnsi="Cambria Math"/>
+                          <w:i/>
+                          <w:lang w:val="en-US"/>
+                        </w:rPr>
+                      </m:ctrlPr>
+                    </m:sSubSupPr>
+                    <m:e>
+                      <m:r>
+                        <w:rPr>
+                          <w:rFonts w:ascii="Cambria Math" w:hAnsi="Cambria Math"/>
+                          <w:lang w:val="en-US"/>
+                        </w:rPr>
+                        <m:t>Q</m:t>
+                      </m:r>
+                    </m:e>
+                    <m:sub>
+                      <m:r>
+                        <w:rPr>
+                          <w:rFonts w:ascii="Cambria Math" w:hAnsi="Cambria Math"/>
+                          <w:lang w:val="en-US"/>
+                        </w:rPr>
+                        <m:t>x</m:t>
+                      </m:r>
+                    </m:sub>
+                    <m:sup>
+                      <m:r>
+                        <w:rPr>
+                          <w:rFonts w:ascii="Cambria Math" w:hAnsi="Cambria Math"/>
+                          <w:lang w:val="en-US"/>
+                        </w:rPr>
+                        <m:t>i-1,j</m:t>
+                      </m:r>
+                    </m:sup>
+                  </m:sSubSup>
+                  <m:sSubSup>
+                    <m:sSubSupPr>
+                      <m:ctrlPr>
+                        <w:rPr>
+                          <w:rFonts w:ascii="Cambria Math" w:hAnsi="Cambria Math"/>
+                          <w:i/>
+                          <w:lang w:val="en-US"/>
+                        </w:rPr>
+                      </m:ctrlPr>
+                    </m:sSubSupPr>
+                    <m:e>
+                      <m:r>
+                        <w:rPr>
+                          <w:rFonts w:ascii="Cambria Math" w:hAnsi="Cambria Math"/>
+                          <w:lang w:val="en-US"/>
+                        </w:rPr>
+                        <m:t>w</m:t>
+                      </m:r>
+                    </m:e>
+                    <m:sub>
+                      <m:r>
+                        <w:rPr>
+                          <w:rFonts w:ascii="Cambria Math" w:hAnsi="Cambria Math"/>
+                          <w:lang w:val="en-US"/>
+                        </w:rPr>
+                        <m:t>i1,j1</m:t>
+                      </m:r>
+                    </m:sub>
+                    <m:sup>
+                      <m:r>
+                        <w:rPr>
+                          <w:rFonts w:ascii="Cambria Math" w:hAnsi="Cambria Math"/>
+                          <w:lang w:val="en-US"/>
+                        </w:rPr>
+                        <m:t>i-1,j</m:t>
+                      </m:r>
+                    </m:sup>
+                  </m:sSubSup>
+                </m:num>
+                <m:den>
+                  <m:sSub>
+                    <m:sSubPr>
+                      <m:ctrlPr>
+                        <w:rPr>
+                          <w:rFonts w:ascii="Cambria Math" w:hAnsi="Cambria Math"/>
+                          <w:i/>
+                          <w:lang w:val="en-US"/>
+                        </w:rPr>
+                      </m:ctrlPr>
+                    </m:sSubPr>
+                    <m:e>
+                      <m:r>
+                        <w:rPr>
+                          <w:rFonts w:ascii="Cambria Math" w:hAnsi="Cambria Math"/>
+                          <w:lang w:val="en-US"/>
+                        </w:rPr>
+                        <m:t>x</m:t>
+                      </m:r>
+                    </m:e>
+                    <m:sub>
+                      <m:r>
+                        <w:rPr>
+                          <w:rFonts w:ascii="Cambria Math" w:hAnsi="Cambria Math"/>
+                          <w:lang w:val="en-US"/>
+                        </w:rPr>
+                        <m:t>i</m:t>
+                      </m:r>
+                    </m:sub>
+                  </m:sSub>
+                  <m:r>
+                    <w:rPr>
+                      <w:rFonts w:ascii="Cambria Math" w:hAnsi="Cambria Math"/>
+                      <w:lang w:val="en-US"/>
+                    </w:rPr>
+                    <m:t>-</m:t>
+                  </m:r>
+                  <m:sSub>
+                    <m:sSubPr>
+                      <m:ctrlPr>
+                        <w:rPr>
+                          <w:rFonts w:ascii="Cambria Math" w:hAnsi="Cambria Math"/>
+                          <w:i/>
+                          <w:lang w:val="en-US"/>
+                        </w:rPr>
+                      </m:ctrlPr>
+                    </m:sSubPr>
+                    <m:e>
+                      <m:r>
+                        <w:rPr>
+                          <w:rFonts w:ascii="Cambria Math" w:hAnsi="Cambria Math"/>
+                          <w:lang w:val="en-US"/>
+                        </w:rPr>
+                        <m:t>x</m:t>
+                      </m:r>
+                    </m:e>
+                    <m:sub>
+                      <m:r>
+                        <w:rPr>
+                          <w:rFonts w:ascii="Cambria Math" w:hAnsi="Cambria Math"/>
+                          <w:lang w:val="en-US"/>
+                        </w:rPr>
+                        <m:t>i-2</m:t>
+                      </m:r>
+                    </m:sub>
+                  </m:sSub>
+                </m:den>
+              </m:f>
+            </m:e>
+          </m:nary>
+          <m:r>
+            <w:rPr>
+              <w:rFonts w:ascii="Cambria Math" w:hAnsi="Cambria Math"/>
+              <w:lang w:val="en-US"/>
+            </w:rPr>
+            <m:t>-</m:t>
+          </m:r>
+          <m:nary>
+            <m:naryPr>
+              <m:chr m:val="∑"/>
+              <m:limLoc m:val="subSup"/>
+              <m:supHide m:val="1"/>
+              <m:ctrlPr>
+                <w:rPr>
+                  <w:rFonts w:ascii="Cambria Math" w:hAnsi="Cambria Math"/>
+                  <w:i/>
+                  <w:lang w:val="en-US"/>
+                </w:rPr>
+              </m:ctrlPr>
+            </m:naryPr>
+            <m:sub>
+              <m:r>
+                <w:rPr>
+                  <w:rFonts w:ascii="Cambria Math" w:hAnsi="Cambria Math"/>
+                  <w:lang w:val="en-US"/>
+                </w:rPr>
+                <m:t>j</m:t>
+              </m:r>
+            </m:sub>
+            <m:sup/>
+            <m:e>
+              <m:f>
+                <m:fPr>
+                  <m:ctrlPr>
+                    <w:rPr>
+                      <w:rFonts w:ascii="Cambria Math" w:hAnsi="Cambria Math"/>
+                      <w:i/>
+                      <w:lang w:val="en-US"/>
+                    </w:rPr>
+                  </m:ctrlPr>
+                </m:fPr>
+                <m:num>
+                  <m:sSubSup>
+                    <m:sSubSupPr>
+                      <m:ctrlPr>
+                        <w:rPr>
+                          <w:rFonts w:ascii="Cambria Math" w:hAnsi="Cambria Math"/>
+                          <w:i/>
+                          <w:lang w:val="en-US"/>
+                        </w:rPr>
+                      </m:ctrlPr>
+                    </m:sSubSupPr>
+                    <m:e>
+                      <m:r>
+                        <w:rPr>
+                          <w:rFonts w:ascii="Cambria Math" w:hAnsi="Cambria Math"/>
+                          <w:lang w:val="en-US"/>
+                        </w:rPr>
+                        <m:t>Q</m:t>
+                      </m:r>
+                    </m:e>
+                    <m:sub>
+                      <m:r>
+                        <w:rPr>
+                          <w:rFonts w:ascii="Cambria Math" w:hAnsi="Cambria Math"/>
+                          <w:lang w:val="en-US"/>
+                        </w:rPr>
+                        <m:t>x</m:t>
+                      </m:r>
+                    </m:sub>
+                    <m:sup>
+                      <m:r>
+                        <w:rPr>
+                          <w:rFonts w:ascii="Cambria Math" w:hAnsi="Cambria Math"/>
+                          <w:lang w:val="en-US"/>
+                        </w:rPr>
+                        <m:t>i+1,j</m:t>
+                      </m:r>
+                    </m:sup>
+                  </m:sSubSup>
+                  <m:sSubSup>
+                    <m:sSubSupPr>
+                      <m:ctrlPr>
+                        <w:rPr>
+                          <w:rFonts w:ascii="Cambria Math" w:hAnsi="Cambria Math"/>
+                          <w:i/>
+                          <w:lang w:val="en-US"/>
+                        </w:rPr>
+                      </m:ctrlPr>
+                    </m:sSubSupPr>
+                    <m:e>
+                      <m:r>
+                        <w:rPr>
+                          <w:rFonts w:ascii="Cambria Math" w:hAnsi="Cambria Math"/>
+                          <w:lang w:val="en-US"/>
+                        </w:rPr>
+                        <m:t>w</m:t>
+                      </m:r>
+                    </m:e>
+                    <m:sub>
+                      <m:r>
+                        <w:rPr>
+                          <w:rFonts w:ascii="Cambria Math" w:hAnsi="Cambria Math"/>
+                          <w:lang w:val="en-US"/>
+                        </w:rPr>
+                        <m:t>i1,j1</m:t>
+                      </m:r>
+                    </m:sub>
+                    <m:sup>
+                      <m:r>
+                        <w:rPr>
+                          <w:rFonts w:ascii="Cambria Math" w:hAnsi="Cambria Math"/>
+                          <w:lang w:val="en-US"/>
+                        </w:rPr>
+                        <m:t>i+1,j</m:t>
+                      </m:r>
+                    </m:sup>
+                  </m:sSubSup>
+                </m:num>
+                <m:den>
+                  <m:sSub>
+                    <m:sSubPr>
+                      <m:ctrlPr>
+                        <w:rPr>
+                          <w:rFonts w:ascii="Cambria Math" w:hAnsi="Cambria Math"/>
+                          <w:i/>
+                          <w:lang w:val="en-US"/>
+                        </w:rPr>
+                      </m:ctrlPr>
+                    </m:sSubPr>
+                    <m:e>
+                      <m:r>
+                        <w:rPr>
+                          <w:rFonts w:ascii="Cambria Math" w:hAnsi="Cambria Math"/>
+                          <w:lang w:val="en-US"/>
+                        </w:rPr>
+                        <m:t>x</m:t>
+                      </m:r>
+                    </m:e>
+                    <m:sub>
+                      <m:r>
+                        <w:rPr>
+                          <w:rFonts w:ascii="Cambria Math" w:hAnsi="Cambria Math"/>
+                          <w:lang w:val="en-US"/>
+                        </w:rPr>
+                        <m:t>i+2</m:t>
+                      </m:r>
+                    </m:sub>
+                  </m:sSub>
+                  <m:r>
+                    <w:rPr>
+                      <w:rFonts w:ascii="Cambria Math" w:hAnsi="Cambria Math"/>
+                      <w:lang w:val="en-US"/>
+                    </w:rPr>
+                    <m:t>-</m:t>
+                  </m:r>
+                  <m:sSub>
+                    <m:sSubPr>
+                      <m:ctrlPr>
+                        <w:rPr>
+                          <w:rFonts w:ascii="Cambria Math" w:hAnsi="Cambria Math"/>
+                          <w:i/>
+                          <w:lang w:val="en-US"/>
+                        </w:rPr>
+                      </m:ctrlPr>
+                    </m:sSubPr>
+                    <m:e>
+                      <m:r>
+                        <w:rPr>
+                          <w:rFonts w:ascii="Cambria Math" w:hAnsi="Cambria Math"/>
+                          <w:lang w:val="en-US"/>
+                        </w:rPr>
+                        <m:t>x</m:t>
+                      </m:r>
+                    </m:e>
+                    <m:sub>
+                      <m:r>
+                        <w:rPr>
+                          <w:rFonts w:ascii="Cambria Math" w:hAnsi="Cambria Math"/>
+                          <w:lang w:val="en-US"/>
+                        </w:rPr>
+                        <m:t>i</m:t>
+                      </m:r>
+                    </m:sub>
+                  </m:sSub>
+                </m:den>
+              </m:f>
+            </m:e>
+          </m:nary>
+          <m:r>
+            <w:rPr>
+              <w:rFonts w:ascii="Cambria Math" w:hAnsi="Cambria Math"/>
+              <w:lang w:val="en-US"/>
+            </w:rPr>
+            <m:t>+</m:t>
+          </m:r>
+          <m:f>
+            <m:fPr>
+              <m:ctrlPr>
+                <w:rPr>
+                  <w:rFonts w:ascii="Cambria Math" w:hAnsi="Cambria Math"/>
+                  <w:i/>
+                  <w:lang w:val="en-US"/>
+                </w:rPr>
+              </m:ctrlPr>
+            </m:fPr>
+            <m:num>
+              <m:sSubSup>
+                <m:sSubSupPr>
+                  <m:ctrlPr>
+                    <w:rPr>
+                      <w:rFonts w:ascii="Cambria Math" w:hAnsi="Cambria Math"/>
+                      <w:i/>
+                      <w:lang w:val="en-US"/>
+                    </w:rPr>
+                  </m:ctrlPr>
+                </m:sSubSupPr>
+                <m:e>
+                  <m:r>
+                    <w:rPr>
+                      <w:rFonts w:ascii="Cambria Math" w:hAnsi="Cambria Math"/>
+                      <w:lang w:val="en-US"/>
+                    </w:rPr>
+                    <m:t>Q</m:t>
+                  </m:r>
+                </m:e>
+                <m:sub>
+                  <m:r>
+                    <w:rPr>
+                      <w:rFonts w:ascii="Cambria Math" w:hAnsi="Cambria Math"/>
+                      <w:lang w:val="en-US"/>
+                    </w:rPr>
+                    <m:t>y</m:t>
+                  </m:r>
+                </m:sub>
+                <m:sup>
+                  <m:r>
+                    <w:rPr>
+                      <w:rFonts w:ascii="Cambria Math" w:hAnsi="Cambria Math"/>
+                      <w:lang w:val="en-US"/>
+                    </w:rPr>
+                    <m:t>i,j-1</m:t>
+                  </m:r>
+                </m:sup>
+              </m:sSubSup>
+            </m:num>
+            <m:den>
+              <m:sSub>
+                <m:sSubPr>
+                  <m:ctrlPr>
+                    <w:rPr>
+                      <w:rFonts w:ascii="Cambria Math" w:hAnsi="Cambria Math"/>
+                      <w:i/>
+                      <w:lang w:val="en-US"/>
+                    </w:rPr>
+                  </m:ctrlPr>
+                </m:sSubPr>
+                <m:e>
+                  <m:r>
+                    <w:rPr>
+                      <w:rFonts w:ascii="Cambria Math" w:hAnsi="Cambria Math"/>
+                      <w:lang w:val="en-US"/>
+                    </w:rPr>
+                    <m:t>y</m:t>
+                  </m:r>
+                </m:e>
+                <m:sub>
+                  <m:r>
+                    <w:rPr>
+                      <w:rFonts w:ascii="Cambria Math" w:hAnsi="Cambria Math"/>
+                      <w:lang w:val="en-US"/>
+                    </w:rPr>
+                    <m:t>i,j</m:t>
+                  </m:r>
+                </m:sub>
+              </m:sSub>
+              <m:r>
+                <w:rPr>
+                  <w:rFonts w:ascii="Cambria Math" w:hAnsi="Cambria Math"/>
+                  <w:lang w:val="en-US"/>
+                </w:rPr>
+                <m:t>-</m:t>
+              </m:r>
+              <m:sSub>
+                <m:sSubPr>
+                  <m:ctrlPr>
+                    <w:rPr>
+                      <w:rFonts w:ascii="Cambria Math" w:hAnsi="Cambria Math"/>
+                      <w:i/>
+                      <w:lang w:val="en-US"/>
+                    </w:rPr>
+                  </m:ctrlPr>
+                </m:sSubPr>
+                <m:e>
+                  <m:r>
+                    <w:rPr>
+                      <w:rFonts w:ascii="Cambria Math" w:hAnsi="Cambria Math"/>
+                      <w:lang w:val="en-US"/>
+                    </w:rPr>
+                    <m:t>y</m:t>
+                  </m:r>
+                </m:e>
+                <m:sub>
+                  <m:r>
+                    <w:rPr>
+                      <w:rFonts w:ascii="Cambria Math" w:hAnsi="Cambria Math"/>
+                      <w:lang w:val="en-US"/>
+                    </w:rPr>
+                    <m:t>i,j-2</m:t>
+                  </m:r>
+                </m:sub>
+              </m:sSub>
+            </m:den>
+          </m:f>
+          <m:r>
+            <w:rPr>
+              <w:rFonts w:ascii="Cambria Math" w:hAnsi="Cambria Math"/>
+              <w:lang w:val="en-US"/>
+            </w:rPr>
+            <m:t>-</m:t>
+          </m:r>
+          <m:f>
+            <m:fPr>
+              <m:ctrlPr>
+                <w:rPr>
+                  <w:rFonts w:ascii="Cambria Math" w:hAnsi="Cambria Math"/>
+                  <w:i/>
+                  <w:lang w:val="en-US"/>
+                </w:rPr>
+              </m:ctrlPr>
+            </m:fPr>
+            <m:num>
+              <m:sSubSup>
+                <m:sSubSupPr>
+                  <m:ctrlPr>
+                    <w:rPr>
+                      <w:rFonts w:ascii="Cambria Math" w:hAnsi="Cambria Math"/>
+                      <w:i/>
+                      <w:lang w:val="en-US"/>
+                    </w:rPr>
+                  </m:ctrlPr>
+                </m:sSubSupPr>
+                <m:e>
+                  <m:r>
+                    <w:rPr>
+                      <w:rFonts w:ascii="Cambria Math" w:hAnsi="Cambria Math"/>
+                      <w:lang w:val="en-US"/>
+                    </w:rPr>
+                    <m:t>Q</m:t>
+                  </m:r>
+                </m:e>
+                <m:sub>
+                  <m:r>
+                    <w:rPr>
+                      <w:rFonts w:ascii="Cambria Math" w:hAnsi="Cambria Math"/>
+                      <w:lang w:val="en-US"/>
+                    </w:rPr>
+                    <m:t>y</m:t>
+                  </m:r>
+                </m:sub>
+                <m:sup>
+                  <m:r>
+                    <w:rPr>
+                      <w:rFonts w:ascii="Cambria Math" w:hAnsi="Cambria Math"/>
+                      <w:lang w:val="en-US"/>
+                    </w:rPr>
+                    <m:t>i,j+1</m:t>
+                  </m:r>
+                </m:sup>
+              </m:sSubSup>
+            </m:num>
+            <m:den>
+              <m:sSub>
+                <m:sSubPr>
+                  <m:ctrlPr>
+                    <w:rPr>
+                      <w:rFonts w:ascii="Cambria Math" w:hAnsi="Cambria Math"/>
+                      <w:i/>
+                      <w:lang w:val="en-US"/>
+                    </w:rPr>
+                  </m:ctrlPr>
+                </m:sSubPr>
+                <m:e>
+                  <m:r>
+                    <w:rPr>
+                      <w:rFonts w:ascii="Cambria Math" w:hAnsi="Cambria Math"/>
+                      <w:lang w:val="en-US"/>
+                    </w:rPr>
+                    <m:t>y</m:t>
+                  </m:r>
+                </m:e>
+                <m:sub>
+                  <m:r>
+                    <w:rPr>
+                      <w:rFonts w:ascii="Cambria Math" w:hAnsi="Cambria Math"/>
+                      <w:lang w:val="en-US"/>
+                    </w:rPr>
+                    <m:t>i,j+2</m:t>
+                  </m:r>
+                </m:sub>
+              </m:sSub>
+              <m:r>
+                <w:rPr>
+                  <w:rFonts w:ascii="Cambria Math" w:hAnsi="Cambria Math"/>
+                  <w:lang w:val="en-US"/>
+                </w:rPr>
+                <m:t>-</m:t>
+              </m:r>
+              <m:sSub>
+                <m:sSubPr>
+                  <m:ctrlPr>
+                    <w:rPr>
+                      <w:rFonts w:ascii="Cambria Math" w:hAnsi="Cambria Math"/>
+                      <w:i/>
+                      <w:lang w:val="en-US"/>
+                    </w:rPr>
+                  </m:ctrlPr>
+                </m:sSubPr>
+                <m:e>
+                  <m:r>
+                    <w:rPr>
+                      <w:rFonts w:ascii="Cambria Math" w:hAnsi="Cambria Math"/>
+                      <w:lang w:val="en-US"/>
+                    </w:rPr>
+                    <m:t>y</m:t>
+                  </m:r>
+                </m:e>
+                <m:sub>
+                  <m:r>
+                    <w:rPr>
+                      <w:rFonts w:ascii="Cambria Math" w:hAnsi="Cambria Math"/>
+                      <w:lang w:val="en-US"/>
+                    </w:rPr>
+                    <m:t>i,j</m:t>
+                  </m:r>
+                </m:sub>
+              </m:sSub>
+            </m:den>
+          </m:f>
+        </m:oMath>
+      </m:oMathPara>
+    </w:p>
+    <w:p>
+      <w:pPr>
+        <w:rPr>
+          <w:b/>
+          <w:bCs/>
+          <w:color w:val="FF0000"/>
+          <w:highlight w:val="lightGray"/>
+        </w:rPr>
+      </w:pPr>
+      <w:r>
+        <w:rPr>
+          <w:b/>
+          <w:bCs/>
+          <w:color w:val="FF0000"/>
+          <w:highlight w:val="lightGray"/>
+        </w:rPr>
+        <w:t xml:space="preserve">С учетом </w:t>
+      </w:r>
+      <w:r>
+        <w:rPr>
+          <w:b/>
+          <w:bCs/>
+          <w:color w:val="FF0000"/>
+          <w:highlight w:val="lightGray"/>
+          <w:lang w:val="en-US"/>
+        </w:rPr>
+        <w:t>w</w:t>
+      </w:r>
+      <w:r>
+        <w:rPr>
+          <w:b/>
+          <w:bCs/>
+          <w:color w:val="FF0000"/>
+          <w:highlight w:val="lightGray"/>
+        </w:rPr>
+        <w:t xml:space="preserve"> == 1 и структурированной сетки</w:t>
+      </w:r>
+    </w:p>
+    <w:p>
+      <w:pPr>
+        <w:rPr>
+          <w:iCs/>
+        </w:rPr>
+      </w:pPr>
+      <m:oMathPara>
+        <m:oMath>
+          <m:nary>
+            <m:naryPr>
+              <m:chr m:val="∑"/>
+              <m:limLoc m:val="undOvr"/>
+              <m:subHide m:val="1"/>
+              <m:supHide m:val="1"/>
+              <m:ctrlPr>
+                <w:rPr>
+                  <w:rFonts w:ascii="Cambria Math" w:hAnsi="Cambria Math"/>
+                  <w:i/>
+                  <w:lang w:val="en-US"/>
+                </w:rPr>
+              </m:ctrlPr>
+            </m:naryPr>
+            <m:sub/>
+            <m:sup/>
+            <m:e>
+              <m:nary>
+                <m:naryPr>
+                  <m:chr m:val="∑"/>
+                  <m:limLoc m:val="undOvr"/>
+                  <m:subHide m:val="1"/>
+                  <m:supHide m:val="1"/>
+                  <m:ctrlPr>
+                    <w:rPr>
+                      <w:rFonts w:ascii="Cambria Math" w:hAnsi="Cambria Math"/>
+                      <w:i/>
+                      <w:lang w:val="en-US"/>
+                    </w:rPr>
+                  </m:ctrlPr>
+                </m:naryPr>
+                <m:sub/>
+                <m:sup/>
+                <m:e>
+                  <m:d>
+                    <m:dPr>
+                      <m:ctrlPr>
+                        <w:rPr>
+                          <w:rFonts w:ascii="Cambria Math" w:hAnsi="Cambria Math"/>
+                          <w:i/>
+                          <w:lang w:val="en-US"/>
+                        </w:rPr>
+                      </m:ctrlPr>
+                    </m:dPr>
+                    <m:e>
+                      <m:sSubSup>
+                        <m:sSubSupPr>
+                          <m:ctrlPr>
+                            <w:rPr>
+                              <w:rFonts w:ascii="Cambria Math" w:hAnsi="Cambria Math"/>
+                              <w:i/>
+                              <w:lang w:val="en-US"/>
+                            </w:rPr>
+                          </m:ctrlPr>
+                        </m:sSubSupPr>
+                        <m:e>
+                          <m:r>
+                            <w:rPr>
+                              <w:rFonts w:ascii="Cambria Math" w:hAnsi="Cambria Math"/>
+                              <w:lang w:val="en-US"/>
+                            </w:rPr>
+                            <m:t>Q</m:t>
+                          </m:r>
+                        </m:e>
+                        <m:sub>
+                          <m:r>
+                            <w:rPr>
+                              <w:rFonts w:ascii="Cambria Math" w:hAnsi="Cambria Math"/>
+                              <w:lang w:val="en-US"/>
+                            </w:rPr>
+                            <m:t>x</m:t>
+                          </m:r>
+                        </m:sub>
+                        <m:sup>
+                          <m:r>
+                            <w:rPr>
+                              <w:rFonts w:ascii="Cambria Math" w:hAnsi="Cambria Math"/>
+                              <w:lang w:val="en-US"/>
+                            </w:rPr>
+                            <m:t>i1,j1</m:t>
+                          </m:r>
+                        </m:sup>
+                      </m:sSubSup>
+                      <m:f>
+                        <m:fPr>
+                          <m:ctrlPr>
+                            <w:rPr>
+                              <w:rFonts w:ascii="Cambria Math" w:hAnsi="Cambria Math"/>
+                              <w:i/>
+                              <w:lang w:val="en-US"/>
+                            </w:rPr>
+                          </m:ctrlPr>
+                        </m:fPr>
+                        <m:num>
+                          <m:r>
+                            <w:rPr>
+                              <w:rFonts w:ascii="Cambria Math" w:hAnsi="Cambria Math"/>
+                              <w:lang w:val="en-US"/>
+                            </w:rPr>
+                            <m:t>∂</m:t>
+                          </m:r>
+                          <m:sSubSup>
+                            <m:sSubSupPr>
+                              <m:ctrlPr>
+                                <w:rPr>
+                                  <w:rFonts w:ascii="Cambria Math" w:hAnsi="Cambria Math"/>
+                                  <w:i/>
+                                  <w:lang w:val="en-US"/>
+                                </w:rPr>
+                              </m:ctrlPr>
+                            </m:sSubSupPr>
+                            <m:e>
+                              <m:r>
+                                <w:rPr>
+                                  <w:rFonts w:ascii="Cambria Math" w:hAnsi="Cambria Math"/>
+                                  <w:lang w:val="en-US"/>
+                                </w:rPr>
+                                <m:t>Q</m:t>
+                              </m:r>
+                            </m:e>
+                            <m:sub>
+                              <m:r>
+                                <w:rPr>
+                                  <w:rFonts w:ascii="Cambria Math" w:hAnsi="Cambria Math"/>
+                                  <w:lang w:val="en-US"/>
+                                </w:rPr>
+                                <m:t>x</m:t>
+                              </m:r>
+                            </m:sub>
+                            <m:sup>
+                              <m:r>
+                                <w:rPr>
+                                  <w:rFonts w:ascii="Cambria Math" w:hAnsi="Cambria Math"/>
+                                  <w:lang w:val="en-US"/>
+                                </w:rPr>
+                                <m:t>i1,j1</m:t>
+                              </m:r>
+                            </m:sup>
+                          </m:sSubSup>
+                        </m:num>
+                        <m:den>
+                          <m:r>
+                            <w:rPr>
+                              <w:rFonts w:ascii="Cambria Math" w:hAnsi="Cambria Math"/>
+                              <w:lang w:val="en-US"/>
+                            </w:rPr>
+                            <m:t>∂</m:t>
+                          </m:r>
+                          <m:sSup>
+                            <m:sSupPr>
+                              <m:ctrlPr>
+                                <w:rPr>
+                                  <w:rFonts w:ascii="Cambria Math" w:hAnsi="Cambria Math"/>
+                                  <w:i/>
+                                  <w:lang w:val="en-US"/>
+                                </w:rPr>
+                              </m:ctrlPr>
+                            </m:sSupPr>
+                            <m:e>
+                              <m:r>
+                                <w:rPr>
+                                  <w:rFonts w:ascii="Cambria Math" w:hAnsi="Cambria Math"/>
+                                  <w:lang w:val="en-US"/>
+                                </w:rPr>
+                                <m:t>P</m:t>
+                              </m:r>
+                            </m:e>
+                            <m:sup>
+                              <m:r>
+                                <w:rPr>
+                                  <w:rFonts w:ascii="Cambria Math" w:hAnsi="Cambria Math"/>
+                                  <w:lang w:val="en-US"/>
+                                </w:rPr>
+                                <m:t>i,j</m:t>
+                              </m:r>
+                            </m:sup>
+                          </m:sSup>
+                        </m:den>
+                      </m:f>
+                      <m:r>
+                        <w:rPr>
+                          <w:rFonts w:ascii="Cambria Math" w:hAnsi="Cambria Math"/>
+                          <w:lang w:val="en-US"/>
+                        </w:rPr>
+                        <m:t>+</m:t>
+                      </m:r>
+                      <m:sSubSup>
+                        <m:sSubSupPr>
+                          <m:ctrlPr>
+                            <w:rPr>
+                              <w:rFonts w:ascii="Cambria Math" w:hAnsi="Cambria Math"/>
+                              <w:i/>
+                              <w:lang w:val="en-US"/>
+                            </w:rPr>
+                          </m:ctrlPr>
+                        </m:sSubSupPr>
+                        <m:e>
+                          <m:r>
+                            <w:rPr>
+                              <w:rFonts w:ascii="Cambria Math" w:hAnsi="Cambria Math"/>
+                              <w:lang w:val="en-US"/>
+                            </w:rPr>
+                            <m:t>Q</m:t>
+                          </m:r>
+                        </m:e>
+                        <m:sub>
+                          <m:r>
+                            <w:rPr>
+                              <w:rFonts w:ascii="Cambria Math" w:hAnsi="Cambria Math"/>
+                              <w:lang w:val="en-US"/>
+                            </w:rPr>
+                            <m:t>y</m:t>
+                          </m:r>
+                        </m:sub>
+                        <m:sup>
+                          <m:r>
+                            <w:rPr>
+                              <w:rFonts w:ascii="Cambria Math" w:hAnsi="Cambria Math"/>
+                              <w:lang w:val="en-US"/>
+                            </w:rPr>
+                            <m:t>i1,j1</m:t>
+                          </m:r>
+                        </m:sup>
+                      </m:sSubSup>
+                      <m:f>
+                        <m:fPr>
+                          <m:ctrlPr>
+                            <w:rPr>
+                              <w:rFonts w:ascii="Cambria Math" w:hAnsi="Cambria Math"/>
+                              <w:i/>
+                              <w:lang w:val="en-US"/>
+                            </w:rPr>
+                          </m:ctrlPr>
+                        </m:fPr>
+                        <m:num>
+                          <m:r>
+                            <w:rPr>
+                              <w:rFonts w:ascii="Cambria Math" w:hAnsi="Cambria Math"/>
+                              <w:lang w:val="en-US"/>
+                            </w:rPr>
+                            <m:t>∂</m:t>
+                          </m:r>
+                          <m:sSubSup>
+                            <m:sSubSupPr>
+                              <m:ctrlPr>
+                                <w:rPr>
+                                  <w:rFonts w:ascii="Cambria Math" w:hAnsi="Cambria Math"/>
+                                  <w:i/>
+                                  <w:lang w:val="en-US"/>
+                                </w:rPr>
+                              </m:ctrlPr>
+                            </m:sSubSupPr>
+                            <m:e>
+                              <m:r>
+                                <w:rPr>
+                                  <w:rFonts w:ascii="Cambria Math" w:hAnsi="Cambria Math"/>
+                                  <w:lang w:val="en-US"/>
+                                </w:rPr>
+                                <m:t>Q</m:t>
+                              </m:r>
+                            </m:e>
+                            <m:sub>
+                              <m:r>
+                                <w:rPr>
+                                  <w:rFonts w:ascii="Cambria Math" w:hAnsi="Cambria Math"/>
+                                  <w:lang w:val="en-US"/>
+                                </w:rPr>
+                                <m:t>y</m:t>
+                              </m:r>
+                            </m:sub>
+                            <m:sup>
+                              <m:r>
+                                <w:rPr>
+                                  <w:rFonts w:ascii="Cambria Math" w:hAnsi="Cambria Math"/>
+                                  <w:lang w:val="en-US"/>
+                                </w:rPr>
+                                <m:t>i1,j1</m:t>
+                              </m:r>
+                            </m:sup>
+                          </m:sSubSup>
+                        </m:num>
+                        <m:den>
+                          <m:r>
+                            <w:rPr>
+                              <w:rFonts w:ascii="Cambria Math" w:hAnsi="Cambria Math"/>
+                              <w:lang w:val="en-US"/>
+                            </w:rPr>
+                            <m:t>∂</m:t>
+                          </m:r>
+                          <m:sSup>
+                            <m:sSupPr>
+                              <m:ctrlPr>
+                                <w:rPr>
+                                  <w:rFonts w:ascii="Cambria Math" w:hAnsi="Cambria Math"/>
+                                  <w:i/>
+                                  <w:lang w:val="en-US"/>
+                                </w:rPr>
+                              </m:ctrlPr>
+                            </m:sSupPr>
+                            <m:e>
+                              <m:r>
+                                <w:rPr>
+                                  <w:rFonts w:ascii="Cambria Math" w:hAnsi="Cambria Math"/>
+                                  <w:lang w:val="en-US"/>
+                                </w:rPr>
+                                <m:t>P</m:t>
+                              </m:r>
+                            </m:e>
+                            <m:sup>
+                              <m:r>
+                                <w:rPr>
+                                  <w:rFonts w:ascii="Cambria Math" w:hAnsi="Cambria Math"/>
+                                  <w:lang w:val="en-US"/>
+                                </w:rPr>
+                                <m:t>i,j</m:t>
+                              </m:r>
+                            </m:sup>
+                          </m:sSup>
+                        </m:den>
+                      </m:f>
+                    </m:e>
+                  </m:d>
+                </m:e>
+              </m:nary>
+            </m:e>
+          </m:nary>
+          <m:r>
+            <w:rPr>
+              <w:rFonts w:ascii="Cambria Math" w:hAnsi="Cambria Math"/>
+              <w:lang w:val="en-US"/>
+            </w:rPr>
+            <m:t>=</m:t>
+          </m:r>
+          <m:f>
+            <m:fPr>
+              <m:ctrlPr>
+                <w:rPr>
+                  <w:rFonts w:ascii="Cambria Math" w:hAnsi="Cambria Math"/>
+                  <w:i/>
+                  <w:lang w:val="en-US"/>
+                </w:rPr>
+              </m:ctrlPr>
+            </m:fPr>
+            <m:num>
+              <m:sSubSup>
+                <m:sSubSupPr>
+                  <m:ctrlPr>
+                    <w:rPr>
+                      <w:rFonts w:ascii="Cambria Math" w:hAnsi="Cambria Math"/>
+                      <w:i/>
+                      <w:lang w:val="en-US"/>
+                    </w:rPr>
+                  </m:ctrlPr>
+                </m:sSubSupPr>
+                <m:e>
+                  <m:r>
+                    <w:rPr>
+                      <w:rFonts w:ascii="Cambria Math" w:hAnsi="Cambria Math"/>
+                      <w:lang w:val="en-US"/>
+                    </w:rPr>
+                    <m:t>Q</m:t>
+                  </m:r>
+                </m:e>
+                <m:sub>
+                  <m:r>
+                    <w:rPr>
+                      <w:rFonts w:ascii="Cambria Math" w:hAnsi="Cambria Math"/>
+                      <w:lang w:val="en-US"/>
+                    </w:rPr>
+                    <m:t>x</m:t>
+                  </m:r>
+                </m:sub>
+                <m:sup>
+                  <m:r>
+                    <w:rPr>
+                      <w:rFonts w:ascii="Cambria Math" w:hAnsi="Cambria Math"/>
+                      <w:lang w:val="en-US"/>
+                    </w:rPr>
+                    <m:t>i-1,j</m:t>
+                  </m:r>
+                </m:sup>
+              </m:sSubSup>
+              <m:r>
+                <w:rPr>
+                  <w:rFonts w:ascii="Cambria Math" w:hAnsi="Cambria Math"/>
+                  <w:lang w:val="en-US"/>
+                </w:rPr>
+                <m:t>-</m:t>
+              </m:r>
+              <m:sSubSup>
+                <m:sSubSupPr>
+                  <m:ctrlPr>
+                    <w:rPr>
+                      <w:rFonts w:ascii="Cambria Math" w:hAnsi="Cambria Math"/>
+                      <w:i/>
+                      <w:lang w:val="en-US"/>
+                    </w:rPr>
+                  </m:ctrlPr>
+                </m:sSubSupPr>
+                <m:e>
+                  <m:r>
+                    <w:rPr>
+                      <w:rFonts w:ascii="Cambria Math" w:hAnsi="Cambria Math"/>
+                      <w:lang w:val="en-US"/>
+                    </w:rPr>
+                    <m:t>Q</m:t>
+                  </m:r>
+                </m:e>
+                <m:sub>
+                  <m:r>
+                    <w:rPr>
+                      <w:rFonts w:ascii="Cambria Math" w:hAnsi="Cambria Math"/>
+                      <w:lang w:val="en-US"/>
+                    </w:rPr>
+                    <m:t>x</m:t>
+                  </m:r>
+                </m:sub>
+                <m:sup>
+                  <m:r>
+                    <w:rPr>
+                      <w:rFonts w:ascii="Cambria Math" w:hAnsi="Cambria Math"/>
+                      <w:lang w:val="en-US"/>
+                    </w:rPr>
+                    <m:t>i+1,j</m:t>
+                  </m:r>
+                </m:sup>
+              </m:sSubSup>
+            </m:num>
+            <m:den>
+              <m:r>
+                <w:rPr>
+                  <w:rFonts w:ascii="Cambria Math" w:hAnsi="Cambria Math"/>
+                  <w:lang w:val="en-US"/>
+                </w:rPr>
+                <m:t>2dx</m:t>
+              </m:r>
+            </m:den>
+          </m:f>
+          <m:r>
+            <w:rPr>
+              <w:rFonts w:ascii="Cambria Math" w:hAnsi="Cambria Math"/>
+              <w:lang w:val="en-US"/>
+            </w:rPr>
+            <m:t>+</m:t>
+          </m:r>
+          <m:f>
+            <m:fPr>
+              <m:ctrlPr>
+                <w:rPr>
+                  <w:rFonts w:ascii="Cambria Math" w:hAnsi="Cambria Math"/>
+                  <w:i/>
+                  <w:lang w:val="en-US"/>
+                </w:rPr>
+              </m:ctrlPr>
+            </m:fPr>
+            <m:num>
+              <m:sSubSup>
+                <m:sSubSupPr>
+                  <m:ctrlPr>
+                    <w:rPr>
+                      <w:rFonts w:ascii="Cambria Math" w:hAnsi="Cambria Math"/>
+                      <w:i/>
+                      <w:lang w:val="en-US"/>
+                    </w:rPr>
+                  </m:ctrlPr>
+                </m:sSubSupPr>
+                <m:e>
+                  <m:r>
+                    <w:rPr>
+                      <w:rFonts w:ascii="Cambria Math" w:hAnsi="Cambria Math"/>
+                      <w:lang w:val="en-US"/>
+                    </w:rPr>
+                    <m:t>Q</m:t>
+                  </m:r>
+                </m:e>
+                <m:sub>
+                  <m:r>
+                    <w:rPr>
+                      <w:rFonts w:ascii="Cambria Math" w:hAnsi="Cambria Math"/>
+                      <w:lang w:val="en-US"/>
+                    </w:rPr>
+                    <m:t>y</m:t>
+                  </m:r>
+                </m:sub>
+                <m:sup>
+                  <m:r>
+                    <w:rPr>
+                      <w:rFonts w:ascii="Cambria Math" w:hAnsi="Cambria Math"/>
+                      <w:lang w:val="en-US"/>
+                    </w:rPr>
+                    <m:t>i,j-1</m:t>
+                  </m:r>
+                </m:sup>
+              </m:sSubSup>
+              <m:r>
+                <w:rPr>
+                  <w:rFonts w:ascii="Cambria Math" w:hAnsi="Cambria Math"/>
+                  <w:lang w:val="en-US"/>
+                </w:rPr>
+                <m:t>-</m:t>
+              </m:r>
+              <m:sSubSup>
+                <m:sSubSupPr>
+                  <m:ctrlPr>
+                    <w:rPr>
+                      <w:rFonts w:ascii="Cambria Math" w:hAnsi="Cambria Math"/>
+                      <w:i/>
+                      <w:lang w:val="en-US"/>
+                    </w:rPr>
+                  </m:ctrlPr>
+                </m:sSubSupPr>
+                <m:e>
+                  <m:r>
+                    <w:rPr>
+                      <w:rFonts w:ascii="Cambria Math" w:hAnsi="Cambria Math"/>
+                      <w:lang w:val="en-US"/>
+                    </w:rPr>
+                    <m:t>Q</m:t>
+                  </m:r>
+                </m:e>
+                <m:sub>
+                  <m:r>
+                    <w:rPr>
+                      <w:rFonts w:ascii="Cambria Math" w:hAnsi="Cambria Math"/>
+                      <w:lang w:val="en-US"/>
+                    </w:rPr>
+                    <m:t>y</m:t>
+                  </m:r>
+                </m:sub>
+                <m:sup>
+                  <m:r>
+                    <w:rPr>
+                      <w:rFonts w:ascii="Cambria Math" w:hAnsi="Cambria Math"/>
+                      <w:lang w:val="en-US"/>
+                    </w:rPr>
+                    <m:t>i,j+1</m:t>
+                  </m:r>
+                </m:sup>
+              </m:sSubSup>
+            </m:num>
+            <m:den>
+              <m:r>
+                <w:rPr>
+                  <w:rFonts w:ascii="Cambria Math" w:hAnsi="Cambria Math"/>
+                  <w:lang w:val="en-US"/>
+                </w:rPr>
+                <m:t>2dy</m:t>
+              </m:r>
+            </m:den>
+          </m:f>
         </m:oMath>
       </m:oMathPara>
     </w:p>
@@ -21921,7 +23533,6 @@
         <w:framePr w:wrap="around"/>
       </w:pPr>
       <w:r>
-        <w:lastRenderedPageBreak/>
         <w:t>(</w:t>
       </w:r>
       <w:r>
@@ -29741,6 +31352,7 @@
     </w:p>
     <w:p>
       <w:r>
+        <w:lastRenderedPageBreak/>
         <w:t>Теперь тоже самое, но производная по проекции скорости по оси (</w:t>
       </w:r>
       <w:r>
@@ -33592,7 +35204,6 @@
           <w:color w:val="FF0000"/>
           <w:highlight w:val="lightGray"/>
         </w:rPr>
-        <w:lastRenderedPageBreak/>
         <w:t xml:space="preserve">С учетом </w:t>
       </w:r>
       <w:r>
@@ -36718,7 +38329,6 @@
   <w:style w:type="character" w:default="1" w:styleId="a0">
     <w:name w:val="Default Paragraph Font"/>
     <w:uiPriority w:val="1"/>
-    <w:semiHidden/>
     <w:unhideWhenUsed/>
   </w:style>
   <w:style w:type="table" w:default="1" w:styleId="a1">

</xml_diff>

<commit_message>
finished 5/5 NS derivatives
</commit_message>
<xml_diff>
--- a/Docs/Производные Навье-Стокс.docx
+++ b/Docs/Производные Навье-Стокс.docx
@@ -31895,7 +31895,6 @@
           <w:rFonts w:eastAsiaTheme="minorEastAsia"/>
           <w:sz w:val="18"/>
           <w:szCs w:val="18"/>
-          <w:lang w:val="en-US"/>
         </w:rPr>
       </w:pPr>
       <m:oMathPara>
@@ -35731,7 +35730,7 @@
                   <w:szCs w:val="18"/>
                   <w:lang w:val="en-US"/>
                 </w:rPr>
-                <m:t>x</m:t>
+                <m:t>y</m:t>
               </m:r>
             </m:sub>
             <m:sup>
@@ -36016,7 +36015,7 @@
                       <w:szCs w:val="18"/>
                       <w:lang w:val="en-US"/>
                     </w:rPr>
-                    <m:t>x</m:t>
+                    <m:t>y</m:t>
                   </m:r>
                 </m:sub>
                 <m:sup>
@@ -36265,7 +36264,7 @@
                   <w:szCs w:val="18"/>
                   <w:lang w:val="en-US"/>
                 </w:rPr>
-                <m:t>x</m:t>
+                <m:t>y</m:t>
               </m:r>
             </m:sub>
             <m:sup>
@@ -36538,7 +36537,7 @@
                   <w:szCs w:val="18"/>
                   <w:lang w:val="en-US"/>
                 </w:rPr>
-                <m:t>x</m:t>
+                <m:t>y</m:t>
               </m:r>
             </m:sub>
             <m:sup>
@@ -36834,7 +36833,7 @@
                   <w:szCs w:val="18"/>
                   <w:lang w:val="en-US"/>
                 </w:rPr>
-                <m:t>x</m:t>
+                <m:t>y</m:t>
               </m:r>
             </m:sub>
             <m:sup>
@@ -37081,7 +37080,7 @@
                   <w:szCs w:val="18"/>
                   <w:lang w:val="en-US"/>
                 </w:rPr>
-                <m:t>x</m:t>
+                <m:t>y</m:t>
               </m:r>
             </m:sub>
             <m:sup>
@@ -38329,6 +38328,7 @@
   <w:style w:type="character" w:default="1" w:styleId="a0">
     <w:name w:val="Default Paragraph Font"/>
     <w:uiPriority w:val="1"/>
+    <w:semiHidden/>
     <w:unhideWhenUsed/>
   </w:style>
   <w:style w:type="table" w:default="1" w:styleId="a1">

</xml_diff>